<commit_message>
comma separate ptm names for easier comparison
</commit_message>
<xml_diff>
--- a/Vignettes/Calibration of Top-Down Yeast Proteoform Data/Tutorial for Calibrating Files in Proteoform Suite.docx
+++ b/Vignettes/Calibration of Top-Down Yeast Proteoform Data/Tutorial for Calibrating Files in Proteoform Suite.docx
@@ -441,8 +441,6 @@
         </w:rPr>
         <w:t xml:space="preserve">Under the file menu Method, select Load Method. </w:t>
       </w:r>
-      <w:bookmarkStart w:id="0" w:name="_GoBack"/>
-      <w:bookmarkEnd w:id="0"/>
     </w:p>
     <w:p>
       <w:pPr>
@@ -608,8 +606,18 @@
           <w:sz w:val="24"/>
           <w:szCs w:val="24"/>
         </w:rPr>
-        <w:t xml:space="preserve">and Raw Files grid views should now all be labeled with biological replicate, technical replicate, and fraction. If not, be sure to label these appropriately. </w:t>
-      </w:r>
+        <w:t xml:space="preserve">and Raw Files grid views should now all be labeled with biological replicate, technical replicate, and fraction. </w:t>
+      </w:r>
+      <w:r>
+        <w:rPr>
+          <w:rFonts w:ascii="Arial" w:hAnsi="Arial" w:cs="Arial"/>
+          <w:sz w:val="24"/>
+          <w:szCs w:val="24"/>
+        </w:rPr>
+        <w:t xml:space="preserve">If you load in different files from those listed in the method .xml file, you will need to click the row and edit these labels. </w:t>
+      </w:r>
+      <w:bookmarkStart w:id="0" w:name="_GoBack"/>
+      <w:bookmarkEnd w:id="0"/>
     </w:p>
     <w:p>
       <w:pPr>

</xml_diff>